<commit_message>
Updated presentation and mashup files
</commit_message>
<xml_diff>
--- a/Demo Steps.docx
+++ b/Demo Steps.docx
@@ -17,6 +17,30 @@
       </w:pPr>
       <w:r>
         <w:t>Open Qlik Sense Desktop and show link to dev hub</w:t>
+      </w:r>
+    </w:p>
+    <w:p>
+      <w:pPr>
+        <w:pStyle w:val="ListParagraph"/>
+        <w:numPr>
+          <w:ilvl w:val="0"/>
+          <w:numId w:val="2"/>
+        </w:numPr>
+      </w:pPr>
+      <w:r>
+        <w:t>Create new Mashup – talk about different templates</w:t>
+      </w:r>
+    </w:p>
+    <w:p>
+      <w:pPr>
+        <w:pStyle w:val="ListParagraph"/>
+        <w:numPr>
+          <w:ilvl w:val="0"/>
+          <w:numId w:val="2"/>
+        </w:numPr>
+      </w:pPr>
+      <w:r>
+        <w:t>Grid mashup and basic single mashup use Bootstrap</w:t>
       </w:r>
     </w:p>
     <w:p>
@@ -608,7 +632,7 @@
         <w:rFonts w:ascii="Symbol" w:hAnsi="Symbol" w:hint="default"/>
       </w:rPr>
     </w:lvl>
-    <w:lvl w:ilvl="1" w:tplc="04090003" w:tentative="1">
+    <w:lvl w:ilvl="1" w:tplc="04090003">
       <w:start w:val="1"/>
       <w:numFmt w:val="bullet"/>
       <w:lvlText w:val="o"/>

</xml_diff>

<commit_message>
Updated demo files and finished instructions
</commit_message>
<xml_diff>
--- a/Demo Steps.docx
+++ b/Demo Steps.docx
@@ -3,6 +3,9 @@
 <w:document xmlns:wpc="http://schemas.microsoft.com/office/word/2010/wordprocessingCanvas" xmlns:cx="http://schemas.microsoft.com/office/drawing/2014/chartex" xmlns:cx1="http://schemas.microsoft.com/office/drawing/2015/9/8/chartex" xmlns:mc="http://schemas.openxmlformats.org/markup-compatibility/2006" xmlns:o="urn:schemas-microsoft-com:office:office" xmlns:r="http://schemas.openxmlformats.org/officeDocument/2006/relationships" xmlns:m="http://schemas.openxmlformats.org/officeDocument/2006/math" xmlns:v="urn:schemas-microsoft-com:vml" xmlns:wp14="http://schemas.microsoft.com/office/word/2010/wordprocessingDrawing" xmlns:wp="http://schemas.openxmlformats.org/drawingml/2006/wordprocessingDrawing" xmlns:w10="urn:schemas-microsoft-com:office:word" xmlns:w="http://schemas.openxmlformats.org/wordprocessingml/2006/main" xmlns:w14="http://schemas.microsoft.com/office/word/2010/wordml" xmlns:w15="http://schemas.microsoft.com/office/word/2012/wordml" xmlns:w16se="http://schemas.microsoft.com/office/word/2015/wordml/symex" xmlns:wpg="http://schemas.microsoft.com/office/word/2010/wordprocessingGroup" xmlns:wpi="http://schemas.microsoft.com/office/word/2010/wordprocessingInk" xmlns:wne="http://schemas.microsoft.com/office/word/2006/wordml" xmlns:wps="http://schemas.microsoft.com/office/word/2010/wordprocessingShape" mc:Ignorable="w14 w15 w16se wp14">
   <w:body>
     <w:p>
+      <w:pPr>
+        <w:pStyle w:val="Heading1"/>
+      </w:pPr>
       <w:r>
         <w:t>Mashup Demo Steps</w:t>
       </w:r>
@@ -28,6 +31,55 @@
         </w:numPr>
       </w:pPr>
       <w:r>
+        <w:t>Start by showing what we will be building – explain some of the features</w:t>
+      </w:r>
+    </w:p>
+    <w:p>
+      <w:pPr>
+        <w:pStyle w:val="ListParagraph"/>
+        <w:numPr>
+          <w:ilvl w:val="0"/>
+          <w:numId w:val="2"/>
+        </w:numPr>
+      </w:pPr>
+      <w:r>
+        <w:t>Resize browser, show how extension resizes</w:t>
+      </w:r>
+    </w:p>
+    <w:p>
+      <w:pPr>
+        <w:pStyle w:val="Heading2"/>
+      </w:pPr>
+      <w:r>
+        <w:t>Kickoff and explanation</w:t>
+      </w:r>
+    </w:p>
+    <w:p>
+      <w:pPr>
+        <w:pStyle w:val="ListParagraph"/>
+        <w:numPr>
+          <w:ilvl w:val="0"/>
+          <w:numId w:val="2"/>
+        </w:numPr>
+      </w:pPr>
+      <w:r>
+        <w:t xml:space="preserve">Back to </w:t>
+      </w:r>
+      <w:proofErr w:type="spellStart"/>
+      <w:r>
+        <w:t>devhub</w:t>
+      </w:r>
+      <w:proofErr w:type="spellEnd"/>
+    </w:p>
+    <w:p>
+      <w:pPr>
+        <w:pStyle w:val="ListParagraph"/>
+        <w:numPr>
+          <w:ilvl w:val="0"/>
+          <w:numId w:val="2"/>
+        </w:numPr>
+      </w:pPr>
+      <w:r>
         <w:t>Create new Mashup – talk about different templates</w:t>
       </w:r>
     </w:p>
@@ -51,12 +103,909 @@
           <w:numId w:val="2"/>
         </w:numPr>
       </w:pPr>
+      <w:r>
+        <w:t>Open web editor of mashup and show where Bootstrap files are loaded</w:t>
+      </w:r>
+    </w:p>
+    <w:p>
+      <w:pPr>
+        <w:pStyle w:val="ListParagraph"/>
+        <w:numPr>
+          <w:ilvl w:val="0"/>
+          <w:numId w:val="2"/>
+        </w:numPr>
+      </w:pPr>
+      <w:r>
+        <w:t>Explain how folder is created in your Extensions directory and you can edit files using a text editor</w:t>
+      </w:r>
+    </w:p>
+    <w:p>
+      <w:pPr>
+        <w:pStyle w:val="ListParagraph"/>
+        <w:numPr>
+          <w:ilvl w:val="0"/>
+          <w:numId w:val="2"/>
+        </w:numPr>
+      </w:pPr>
+      <w:r>
+        <w:t>Switch to base directory project in web editor</w:t>
+      </w:r>
+    </w:p>
+    <w:p>
+      <w:pPr>
+        <w:pStyle w:val="ListParagraph"/>
+        <w:numPr>
+          <w:ilvl w:val="0"/>
+          <w:numId w:val="2"/>
+        </w:numPr>
+      </w:pPr>
+      <w:r>
+        <w:t>Switch to sublime</w:t>
+      </w:r>
+    </w:p>
+    <w:p>
+      <w:pPr>
+        <w:pStyle w:val="ListParagraph"/>
+        <w:numPr>
+          <w:ilvl w:val="0"/>
+          <w:numId w:val="2"/>
+        </w:numPr>
+      </w:pPr>
+      <w:r>
+        <w:t>Explain that files from new directory are already open</w:t>
+      </w:r>
+    </w:p>
+    <w:p>
+      <w:pPr>
+        <w:pStyle w:val="Heading2"/>
+      </w:pPr>
+      <w:r>
+        <w:t>Navigation</w:t>
+      </w:r>
+    </w:p>
+    <w:p>
+      <w:pPr>
+        <w:pStyle w:val="ListParagraph"/>
+        <w:numPr>
+          <w:ilvl w:val="0"/>
+          <w:numId w:val="2"/>
+        </w:numPr>
+      </w:pPr>
+      <w:r>
+        <w:t>Explain that because template, lot of code already written, including navigation bar</w:t>
+      </w:r>
+    </w:p>
+    <w:p>
+      <w:pPr>
+        <w:pStyle w:val="ListParagraph"/>
+        <w:numPr>
+          <w:ilvl w:val="0"/>
+          <w:numId w:val="2"/>
+        </w:numPr>
+      </w:pPr>
+      <w:r>
+        <w:t xml:space="preserve">Classes assigned to </w:t>
+      </w:r>
+      <w:proofErr w:type="spellStart"/>
+      <w:r>
+        <w:t>navbar</w:t>
+      </w:r>
+      <w:proofErr w:type="spellEnd"/>
+    </w:p>
+    <w:p>
+      <w:pPr>
+        <w:pStyle w:val="ListParagraph"/>
+        <w:numPr>
+          <w:ilvl w:val="0"/>
+          <w:numId w:val="2"/>
+        </w:numPr>
+      </w:pPr>
+      <w:r>
+        <w:t xml:space="preserve">Switch to view and show </w:t>
+      </w:r>
+      <w:proofErr w:type="spellStart"/>
+      <w:r>
+        <w:t>navbar</w:t>
+      </w:r>
+      <w:proofErr w:type="spellEnd"/>
+      <w:r>
+        <w:t xml:space="preserve"> styled</w:t>
+      </w:r>
+    </w:p>
+    <w:p>
+      <w:pPr>
+        <w:pStyle w:val="ListParagraph"/>
+        <w:numPr>
+          <w:ilvl w:val="0"/>
+          <w:numId w:val="2"/>
+        </w:numPr>
+      </w:pPr>
+      <w:r>
+        <w:t>Back to sublime, remove classes</w:t>
+      </w:r>
+    </w:p>
+    <w:p>
+      <w:pPr>
+        <w:pStyle w:val="ListParagraph"/>
+        <w:numPr>
+          <w:ilvl w:val="0"/>
+          <w:numId w:val="2"/>
+        </w:numPr>
+      </w:pPr>
+      <w:r>
+        <w:t xml:space="preserve">Back to browser, </w:t>
+      </w:r>
+      <w:proofErr w:type="spellStart"/>
+      <w:r>
+        <w:t>navbar</w:t>
+      </w:r>
+      <w:proofErr w:type="spellEnd"/>
+      <w:r>
+        <w:t xml:space="preserve"> styling disappears</w:t>
+      </w:r>
+    </w:p>
+    <w:p>
+      <w:pPr>
+        <w:pStyle w:val="ListParagraph"/>
+        <w:numPr>
+          <w:ilvl w:val="0"/>
+          <w:numId w:val="2"/>
+        </w:numPr>
+      </w:pPr>
+      <w:r>
+        <w:t>In sublime, add classes again</w:t>
+      </w:r>
+    </w:p>
+    <w:p>
+      <w:pPr>
+        <w:pStyle w:val="ListParagraph"/>
+        <w:numPr>
+          <w:ilvl w:val="0"/>
+          <w:numId w:val="2"/>
+        </w:numPr>
+      </w:pPr>
+      <w:r>
+        <w:t xml:space="preserve">Show </w:t>
+      </w:r>
+      <w:proofErr w:type="spellStart"/>
+      <w:r>
+        <w:t>navbar</w:t>
+      </w:r>
+      <w:proofErr w:type="spellEnd"/>
+      <w:r>
+        <w:t xml:space="preserve"> comes back</w:t>
+      </w:r>
+    </w:p>
+    <w:p>
+      <w:pPr>
+        <w:pStyle w:val="ListParagraph"/>
+        <w:numPr>
+          <w:ilvl w:val="0"/>
+          <w:numId w:val="2"/>
+        </w:numPr>
+      </w:pPr>
+      <w:r>
+        <w:t xml:space="preserve">Show individual pieces of </w:t>
+      </w:r>
+      <w:proofErr w:type="spellStart"/>
+      <w:r>
+        <w:t>navbar</w:t>
+      </w:r>
+      <w:proofErr w:type="spellEnd"/>
+      <w:r>
+        <w:t xml:space="preserve">, </w:t>
+      </w:r>
+      <w:proofErr w:type="spellStart"/>
+      <w:r>
+        <w:t>navbar</w:t>
+      </w:r>
+      <w:proofErr w:type="spellEnd"/>
+      <w:r>
+        <w:t xml:space="preserve">-inverse to </w:t>
+      </w:r>
+      <w:proofErr w:type="spellStart"/>
+      <w:r>
+        <w:t>navbar</w:t>
+      </w:r>
+      <w:proofErr w:type="spellEnd"/>
+      <w:r>
+        <w:t xml:space="preserve"> default</w:t>
+      </w:r>
+    </w:p>
+    <w:p>
+      <w:pPr>
+        <w:pStyle w:val="ListParagraph"/>
+        <w:numPr>
+          <w:ilvl w:val="0"/>
+          <w:numId w:val="2"/>
+        </w:numPr>
+      </w:pPr>
+      <w:r>
+        <w:t xml:space="preserve">WEB - </w:t>
+      </w:r>
+      <w:r>
+        <w:t xml:space="preserve">Switch to </w:t>
+      </w:r>
+      <w:proofErr w:type="spellStart"/>
+      <w:r>
+        <w:t>navbar</w:t>
+      </w:r>
+      <w:proofErr w:type="spellEnd"/>
+      <w:r>
+        <w:t xml:space="preserve"> page</w:t>
+      </w:r>
+    </w:p>
+    <w:p>
+      <w:pPr>
+        <w:pStyle w:val="Heading2"/>
+      </w:pPr>
+      <w:r>
+        <w:t>Grid system</w:t>
+      </w:r>
+    </w:p>
+    <w:p>
+      <w:pPr>
+        <w:pStyle w:val="ListParagraph"/>
+        <w:numPr>
+          <w:ilvl w:val="0"/>
+          <w:numId w:val="2"/>
+        </w:numPr>
+      </w:pPr>
+      <w:r>
+        <w:t>In sublime show code that is created – part of the grid system – basis of BS</w:t>
+      </w:r>
+    </w:p>
+    <w:p>
+      <w:pPr>
+        <w:pStyle w:val="ListParagraph"/>
+        <w:numPr>
+          <w:ilvl w:val="0"/>
+          <w:numId w:val="2"/>
+        </w:numPr>
+      </w:pPr>
+      <w:r>
+        <w:t>Go to hub and click NFL Stats app, show that I already created two charts</w:t>
+      </w:r>
+    </w:p>
+    <w:p>
+      <w:pPr>
+        <w:pStyle w:val="ListParagraph"/>
+        <w:numPr>
+          <w:ilvl w:val="0"/>
+          <w:numId w:val="2"/>
+        </w:numPr>
+      </w:pPr>
+      <w:r>
+        <w:t>Explain that I’m going to connect my mashup to this app so I can bring in these charts</w:t>
+      </w:r>
+    </w:p>
+    <w:p>
+      <w:pPr>
+        <w:pStyle w:val="ListParagraph"/>
+        <w:numPr>
+          <w:ilvl w:val="0"/>
+          <w:numId w:val="2"/>
+        </w:numPr>
+      </w:pPr>
+      <w:r>
+        <w:t>Back to web editor, connect to NFL Stats app</w:t>
+      </w:r>
+    </w:p>
+    <w:p>
+      <w:pPr>
+        <w:pStyle w:val="ListParagraph"/>
+        <w:numPr>
+          <w:ilvl w:val="0"/>
+          <w:numId w:val="2"/>
+        </w:numPr>
+      </w:pPr>
+      <w:r>
+        <w:t>Drag two charts onto placeholder</w:t>
+      </w:r>
+    </w:p>
+    <w:p>
+      <w:pPr>
+        <w:pStyle w:val="ListParagraph"/>
+        <w:numPr>
+          <w:ilvl w:val="0"/>
+          <w:numId w:val="2"/>
+        </w:numPr>
+      </w:pPr>
+      <w:r>
+        <w:t xml:space="preserve">Back to sublime show that they were added to </w:t>
+      </w:r>
+      <w:proofErr w:type="spellStart"/>
+      <w:r>
+        <w:t>Javascript</w:t>
+      </w:r>
+      <w:proofErr w:type="spellEnd"/>
+      <w:r>
+        <w:t xml:space="preserve"> – explain that you could do this manually</w:t>
+      </w:r>
+    </w:p>
+    <w:p>
+      <w:pPr>
+        <w:pStyle w:val="ListParagraph"/>
+        <w:numPr>
+          <w:ilvl w:val="0"/>
+          <w:numId w:val="2"/>
+        </w:numPr>
+      </w:pPr>
+      <w:r>
+        <w:t>In HTML, show grid, edit the sizing so that they are equal size</w:t>
+      </w:r>
+    </w:p>
+    <w:p>
+      <w:pPr>
+        <w:pStyle w:val="ListParagraph"/>
+        <w:numPr>
+          <w:ilvl w:val="0"/>
+          <w:numId w:val="2"/>
+        </w:numPr>
+      </w:pPr>
+      <w:r>
+        <w:t>Resize browser and show how charts respond</w:t>
+      </w:r>
+    </w:p>
+    <w:p>
+      <w:pPr>
+        <w:pStyle w:val="ListParagraph"/>
+        <w:numPr>
+          <w:ilvl w:val="0"/>
+          <w:numId w:val="2"/>
+        </w:numPr>
+      </w:pPr>
+      <w:r>
+        <w:t xml:space="preserve">WEB - </w:t>
+      </w:r>
+      <w:r>
+        <w:t>Switch to grid page show ton of options if you want to add different sizes on different devices</w:t>
+      </w:r>
+    </w:p>
+    <w:p>
+      <w:pPr>
+        <w:pStyle w:val="ListParagraph"/>
+        <w:numPr>
+          <w:ilvl w:val="0"/>
+          <w:numId w:val="2"/>
+        </w:numPr>
+      </w:pPr>
+      <w:r>
+        <w:t>WEB – show hidden options</w:t>
+      </w:r>
+    </w:p>
+    <w:p>
+      <w:pPr>
+        <w:pStyle w:val="ListParagraph"/>
+        <w:numPr>
+          <w:ilvl w:val="0"/>
+          <w:numId w:val="2"/>
+        </w:numPr>
+      </w:pPr>
+      <w:r>
+        <w:t>Back to sublime, add class to second div in grid to hide when screen size is small</w:t>
+      </w:r>
+    </w:p>
+    <w:p>
+      <w:pPr>
+        <w:pStyle w:val="ListParagraph"/>
+        <w:numPr>
+          <w:ilvl w:val="1"/>
+          <w:numId w:val="2"/>
+        </w:numPr>
+      </w:pPr>
+      <w:r>
+        <w:t>hidden-</w:t>
+      </w:r>
+      <w:proofErr w:type="spellStart"/>
+      <w:r>
+        <w:t>xs</w:t>
+      </w:r>
+      <w:proofErr w:type="spellEnd"/>
+    </w:p>
+    <w:p>
+      <w:pPr>
+        <w:pStyle w:val="ListParagraph"/>
+        <w:numPr>
+          <w:ilvl w:val="0"/>
+          <w:numId w:val="2"/>
+        </w:numPr>
+      </w:pPr>
+      <w:r>
+        <w:t>Save and back to browser and show how chart will disappear when resized</w:t>
+      </w:r>
+    </w:p>
+    <w:p>
+      <w:pPr>
+        <w:pStyle w:val="Heading2"/>
+      </w:pPr>
+      <w:r>
+        <w:lastRenderedPageBreak/>
+        <w:t>Text header</w:t>
+      </w:r>
+    </w:p>
+    <w:p>
+      <w:pPr>
+        <w:pStyle w:val="ListParagraph"/>
+        <w:numPr>
+          <w:ilvl w:val="0"/>
+          <w:numId w:val="2"/>
+        </w:numPr>
+      </w:pPr>
+      <w:r>
+        <w:t xml:space="preserve">Have some QS objects, add some other </w:t>
+      </w:r>
+      <w:proofErr w:type="gramStart"/>
+      <w:r>
+        <w:t>styling</w:t>
+      </w:r>
+      <w:proofErr w:type="gramEnd"/>
+    </w:p>
+    <w:p>
+      <w:pPr>
+        <w:pStyle w:val="ListParagraph"/>
+        <w:numPr>
+          <w:ilvl w:val="0"/>
+          <w:numId w:val="2"/>
+        </w:numPr>
+      </w:pPr>
+      <w:r>
+        <w:t>Add header above grid</w:t>
+      </w:r>
+    </w:p>
+    <w:p>
+      <w:pPr>
+        <w:pStyle w:val="ListParagraph"/>
+        <w:numPr>
+          <w:ilvl w:val="1"/>
+          <w:numId w:val="2"/>
+        </w:numPr>
+      </w:pPr>
+      <w:r>
+        <w:t>&lt;h1&gt;Text here&lt;/h1&gt;</w:t>
+      </w:r>
+    </w:p>
+    <w:p>
+      <w:pPr>
+        <w:pStyle w:val="ListParagraph"/>
+        <w:numPr>
+          <w:ilvl w:val="0"/>
+          <w:numId w:val="2"/>
+        </w:numPr>
+      </w:pPr>
+      <w:r>
+        <w:t>Save and back to browser, explain consistent font</w:t>
+      </w:r>
+    </w:p>
+    <w:p>
+      <w:pPr>
+        <w:pStyle w:val="ListParagraph"/>
+        <w:numPr>
+          <w:ilvl w:val="0"/>
+          <w:numId w:val="2"/>
+        </w:numPr>
+      </w:pPr>
+      <w:r>
+        <w:t>In sublime, add classes for center and color</w:t>
+      </w:r>
+    </w:p>
+    <w:p>
+      <w:pPr>
+        <w:pStyle w:val="ListParagraph"/>
+        <w:numPr>
+          <w:ilvl w:val="1"/>
+          <w:numId w:val="2"/>
+        </w:numPr>
+      </w:pPr>
+      <w:r>
+        <w:t>&lt;h1 class=”text-center text-danger”&gt;Text here&lt;/h1&gt;</w:t>
+      </w:r>
+    </w:p>
+    <w:p>
+      <w:pPr>
+        <w:pStyle w:val="Heading2"/>
+      </w:pPr>
+      <w:r>
+        <w:t>Button</w:t>
+      </w:r>
+    </w:p>
+    <w:p>
+      <w:pPr>
+        <w:pStyle w:val="ListParagraph"/>
+        <w:numPr>
+          <w:ilvl w:val="0"/>
+          <w:numId w:val="3"/>
+        </w:numPr>
+      </w:pPr>
+      <w:r>
+        <w:t>Back to sublime</w:t>
+      </w:r>
+    </w:p>
+    <w:p>
+      <w:pPr>
+        <w:pStyle w:val="ListParagraph"/>
+        <w:numPr>
+          <w:ilvl w:val="0"/>
+          <w:numId w:val="3"/>
+        </w:numPr>
+      </w:pPr>
+      <w:r>
+        <w:t>Add button to bottom of page below grid, with no bootstrap</w:t>
+      </w:r>
+    </w:p>
+    <w:p>
+      <w:pPr>
+        <w:pStyle w:val="ListParagraph"/>
+        <w:numPr>
+          <w:ilvl w:val="1"/>
+          <w:numId w:val="3"/>
+        </w:numPr>
+      </w:pPr>
+      <w:r>
+        <w:t>&lt;button</w:t>
+      </w:r>
+      <w:r>
+        <w:t xml:space="preserve">&gt;Open </w:t>
+      </w:r>
+      <w:proofErr w:type="gramStart"/>
+      <w:r>
+        <w:t>it!&lt;</w:t>
+      </w:r>
+      <w:proofErr w:type="gramEnd"/>
+      <w:r>
+        <w:t>/button&gt;</w:t>
+      </w:r>
+    </w:p>
+    <w:p>
+      <w:pPr>
+        <w:pStyle w:val="ListParagraph"/>
+        <w:numPr>
+          <w:ilvl w:val="0"/>
+          <w:numId w:val="3"/>
+        </w:numPr>
+      </w:pPr>
+      <w:r>
+        <w:t>Save and show the ugliness in browser</w:t>
+      </w:r>
+    </w:p>
+    <w:p>
+      <w:pPr>
+        <w:pStyle w:val="ListParagraph"/>
+        <w:numPr>
+          <w:ilvl w:val="0"/>
+          <w:numId w:val="3"/>
+        </w:numPr>
+      </w:pPr>
+      <w:r>
+        <w:t>Back in sublime add classes to button</w:t>
+      </w:r>
+    </w:p>
+    <w:p>
+      <w:pPr>
+        <w:pStyle w:val="ListParagraph"/>
+        <w:numPr>
+          <w:ilvl w:val="1"/>
+          <w:numId w:val="3"/>
+        </w:numPr>
+      </w:pPr>
+      <w:r>
+        <w:t>&lt;button class="</w:t>
+      </w:r>
+      <w:proofErr w:type="spellStart"/>
+      <w:r>
+        <w:t>btn</w:t>
+      </w:r>
+      <w:proofErr w:type="spellEnd"/>
+      <w:r>
+        <w:t xml:space="preserve"> </w:t>
+      </w:r>
+      <w:proofErr w:type="spellStart"/>
+      <w:r>
+        <w:t>btn</w:t>
+      </w:r>
+      <w:proofErr w:type="spellEnd"/>
+      <w:r>
+        <w:t>-primary"</w:t>
+      </w:r>
+      <w:r>
+        <w:t xml:space="preserve">&gt;Open </w:t>
+      </w:r>
+      <w:proofErr w:type="gramStart"/>
+      <w:r>
+        <w:t>it!&lt;</w:t>
+      </w:r>
+      <w:proofErr w:type="gramEnd"/>
+      <w:r>
+        <w:t>/button&gt;</w:t>
+      </w:r>
+    </w:p>
+    <w:p>
+      <w:pPr>
+        <w:pStyle w:val="ListParagraph"/>
+        <w:numPr>
+          <w:ilvl w:val="0"/>
+          <w:numId w:val="3"/>
+        </w:numPr>
+      </w:pPr>
+      <w:r>
+        <w:t xml:space="preserve">Save and </w:t>
+      </w:r>
+      <w:r>
+        <w:t>show new beautiful button in browser</w:t>
+      </w:r>
+    </w:p>
+    <w:p>
+      <w:pPr>
+        <w:pStyle w:val="ListParagraph"/>
+        <w:numPr>
+          <w:ilvl w:val="0"/>
+          <w:numId w:val="3"/>
+        </w:numPr>
+      </w:pPr>
+      <w:r>
+        <w:t>In sublime add block class to expand across page</w:t>
+      </w:r>
+    </w:p>
+    <w:p>
+      <w:pPr>
+        <w:pStyle w:val="ListParagraph"/>
+        <w:numPr>
+          <w:ilvl w:val="1"/>
+          <w:numId w:val="3"/>
+        </w:numPr>
+      </w:pPr>
+      <w:proofErr w:type="spellStart"/>
+      <w:r>
+        <w:t>btn</w:t>
+      </w:r>
+      <w:proofErr w:type="spellEnd"/>
+      <w:r>
+        <w:t>-block</w:t>
+      </w:r>
+    </w:p>
+    <w:p>
+      <w:pPr>
+        <w:pStyle w:val="ListParagraph"/>
+        <w:numPr>
+          <w:ilvl w:val="0"/>
+          <w:numId w:val="3"/>
+        </w:numPr>
+      </w:pPr>
+      <w:r>
+        <w:t>Back in browser show how button spans page</w:t>
+      </w:r>
+    </w:p>
+    <w:p>
+      <w:pPr>
+        <w:pStyle w:val="ListParagraph"/>
+        <w:numPr>
+          <w:ilvl w:val="0"/>
+          <w:numId w:val="3"/>
+        </w:numPr>
+      </w:pPr>
+      <w:r>
+        <w:t>WEB – Button options</w:t>
+      </w:r>
+    </w:p>
+    <w:p>
+      <w:pPr>
+        <w:pStyle w:val="Heading2"/>
+      </w:pPr>
+      <w:r>
+        <w:t>Modal action</w:t>
+      </w:r>
+    </w:p>
+    <w:p>
+      <w:pPr>
+        <w:pStyle w:val="ListParagraph"/>
+        <w:numPr>
+          <w:ilvl w:val="0"/>
+          <w:numId w:val="3"/>
+        </w:numPr>
+      </w:pPr>
+      <w:r>
+        <w:t>Now we want to tie action to our button</w:t>
+      </w:r>
+    </w:p>
+    <w:p>
+      <w:pPr>
+        <w:pStyle w:val="ListParagraph"/>
+        <w:numPr>
+          <w:ilvl w:val="0"/>
+          <w:numId w:val="3"/>
+        </w:numPr>
+      </w:pPr>
+      <w:r>
+        <w:t>Show modal code that is auto inserted – go to browser and show how you get there from template – all created for you</w:t>
+      </w:r>
+    </w:p>
+    <w:p>
+      <w:pPr>
+        <w:pStyle w:val="ListParagraph"/>
+        <w:numPr>
+          <w:ilvl w:val="0"/>
+          <w:numId w:val="3"/>
+        </w:numPr>
+      </w:pPr>
+      <w:r>
+        <w:t>WEB- Modal</w:t>
+      </w:r>
+    </w:p>
+    <w:p>
+      <w:pPr>
+        <w:pStyle w:val="ListParagraph"/>
+        <w:numPr>
+          <w:ilvl w:val="0"/>
+          <w:numId w:val="3"/>
+        </w:numPr>
+      </w:pPr>
+      <w:r>
+        <w:t>Add the ability to have our button open the modal too</w:t>
+      </w:r>
+    </w:p>
+    <w:p>
+      <w:pPr>
+        <w:pStyle w:val="ListParagraph"/>
+        <w:numPr>
+          <w:ilvl w:val="0"/>
+          <w:numId w:val="3"/>
+        </w:numPr>
+      </w:pPr>
+      <w:r>
+        <w:t>Inside button add data-toggle and data-target attributes</w:t>
+      </w:r>
+    </w:p>
+    <w:p>
+      <w:pPr>
+        <w:pStyle w:val="ListParagraph"/>
+        <w:numPr>
+          <w:ilvl w:val="1"/>
+          <w:numId w:val="3"/>
+        </w:numPr>
+      </w:pPr>
+      <w:r>
+        <w:t>&lt;button class="</w:t>
+      </w:r>
+      <w:proofErr w:type="spellStart"/>
+      <w:r>
+        <w:t>btn</w:t>
+      </w:r>
+      <w:proofErr w:type="spellEnd"/>
+      <w:r>
+        <w:t xml:space="preserve"> </w:t>
+      </w:r>
+      <w:proofErr w:type="spellStart"/>
+      <w:r>
+        <w:t>btn</w:t>
+      </w:r>
+      <w:proofErr w:type="spellEnd"/>
+      <w:r>
+        <w:t xml:space="preserve">-primary </w:t>
+      </w:r>
+      <w:proofErr w:type="spellStart"/>
+      <w:r>
+        <w:t>btn</w:t>
+      </w:r>
+      <w:proofErr w:type="spellEnd"/>
+      <w:r>
+        <w:t>-block" data-toggle="modal" data-target="#</w:t>
+      </w:r>
+      <w:proofErr w:type="spellStart"/>
+      <w:r>
+        <w:t>createBmModal</w:t>
+      </w:r>
+      <w:proofErr w:type="spellEnd"/>
+      <w:r>
+        <w:t xml:space="preserve">"&gt;Open </w:t>
+      </w:r>
+      <w:proofErr w:type="gramStart"/>
+      <w:r>
+        <w:t>it!&lt;</w:t>
+      </w:r>
+      <w:proofErr w:type="gramEnd"/>
+      <w:r>
+        <w:t>/button&gt;</w:t>
+      </w:r>
+    </w:p>
+    <w:p>
+      <w:pPr>
+        <w:pStyle w:val="ListParagraph"/>
+        <w:numPr>
+          <w:ilvl w:val="1"/>
+          <w:numId w:val="3"/>
+        </w:numPr>
+      </w:pPr>
+      <w:r>
+        <w:t>data-toggle="modal" data-target="#</w:t>
+      </w:r>
+      <w:proofErr w:type="spellStart"/>
+      <w:r>
+        <w:t>createBmModal</w:t>
+      </w:r>
+      <w:proofErr w:type="spellEnd"/>
+      <w:r>
+        <w:t>"</w:t>
+      </w:r>
+    </w:p>
+    <w:p>
+      <w:pPr>
+        <w:pStyle w:val="ListParagraph"/>
+        <w:numPr>
+          <w:ilvl w:val="0"/>
+          <w:numId w:val="3"/>
+        </w:numPr>
+      </w:pPr>
+      <w:r>
+        <w:t>Back to browser – show how it works</w:t>
+      </w:r>
+    </w:p>
+    <w:p>
+      <w:pPr>
+        <w:pStyle w:val="Heading2"/>
+      </w:pPr>
+      <w:r>
+        <w:t>Form mention</w:t>
+      </w:r>
+    </w:p>
+    <w:p>
+      <w:pPr>
+        <w:pStyle w:val="ListParagraph"/>
+        <w:numPr>
+          <w:ilvl w:val="0"/>
+          <w:numId w:val="3"/>
+        </w:numPr>
+      </w:pPr>
+      <w:r>
+        <w:t>Mention that the other thing template did by default, add nice styling to the input tags on this page (blue hallowing, rounded corners)</w:t>
+      </w:r>
+    </w:p>
+    <w:p>
+      <w:pPr>
+        <w:pStyle w:val="ListParagraph"/>
+        <w:numPr>
+          <w:ilvl w:val="0"/>
+          <w:numId w:val="3"/>
+        </w:numPr>
+      </w:pPr>
+      <w:r>
+        <w:t>WEB – form options</w:t>
+      </w:r>
+    </w:p>
+    <w:p>
+      <w:pPr>
+        <w:pStyle w:val="ListParagraph"/>
+        <w:numPr>
+          <w:ilvl w:val="0"/>
+          <w:numId w:val="3"/>
+        </w:numPr>
+      </w:pPr>
+      <w:r>
+        <w:t>Scratched surface - ton of other things to check out on W3 and getbootstrap</w:t>
+      </w:r>
       <w:bookmarkStart w:id="0" w:name="_GoBack"/>
       <w:bookmarkEnd w:id="0"/>
     </w:p>
     <w:p/>
-    <w:p>
-      <w:r>
+    <w:p/>
+    <w:p>
+      <w:pPr>
+        <w:rPr>
+          <w:rFonts w:asciiTheme="majorHAnsi" w:eastAsiaTheme="majorEastAsia" w:hAnsiTheme="majorHAnsi" w:cstheme="majorBidi"/>
+          <w:color w:val="2E74B5" w:themeColor="accent1" w:themeShade="BF"/>
+          <w:sz w:val="32"/>
+          <w:szCs w:val="32"/>
+        </w:rPr>
+      </w:pPr>
+      <w:r>
+        <w:br w:type="page"/>
+      </w:r>
+    </w:p>
+    <w:p>
+      <w:pPr>
+        <w:pStyle w:val="Heading1"/>
+      </w:pPr>
+      <w:r>
+        <w:lastRenderedPageBreak/>
         <w:t>Extension Demo Steps</w:t>
       </w:r>
     </w:p>
@@ -447,6 +1396,14 @@
       </w:r>
       <w:r>
         <w:t>drag in extension – everything is ruined!!!</w:t>
+      </w:r>
+    </w:p>
+    <w:p>
+      <w:pPr>
+        <w:pStyle w:val="Heading2"/>
+      </w:pPr>
+      <w:r>
+        <w:t>Cleaning up the mess</w:t>
       </w:r>
     </w:p>
     <w:p>
@@ -619,7 +1576,7 @@
   <w:abstractNum w:abstractNumId="0" w15:restartNumberingAfterBreak="0">
     <w:nsid w:val="19A16B5D"/>
     <w:multiLevelType w:val="hybridMultilevel"/>
-    <w:tmpl w:val="5D666CF6"/>
+    <w:tmpl w:val="098A507E"/>
     <w:lvl w:ilvl="0" w:tplc="04090001">
       <w:start w:val="1"/>
       <w:numFmt w:val="bullet"/>
@@ -730,6 +1687,119 @@
     </w:lvl>
   </w:abstractNum>
   <w:abstractNum w:abstractNumId="1" w15:restartNumberingAfterBreak="0">
+    <w:nsid w:val="24A174D0"/>
+    <w:multiLevelType w:val="hybridMultilevel"/>
+    <w:tmpl w:val="DDACD1AE"/>
+    <w:lvl w:ilvl="0" w:tplc="04090001">
+      <w:start w:val="1"/>
+      <w:numFmt w:val="bullet"/>
+      <w:lvlText w:val=""/>
+      <w:lvlJc w:val="left"/>
+      <w:pPr>
+        <w:ind w:left="720" w:hanging="360"/>
+      </w:pPr>
+      <w:rPr>
+        <w:rFonts w:ascii="Symbol" w:hAnsi="Symbol" w:hint="default"/>
+      </w:rPr>
+    </w:lvl>
+    <w:lvl w:ilvl="1" w:tplc="04090003">
+      <w:start w:val="1"/>
+      <w:numFmt w:val="bullet"/>
+      <w:lvlText w:val="o"/>
+      <w:lvlJc w:val="left"/>
+      <w:pPr>
+        <w:ind w:left="1440" w:hanging="360"/>
+      </w:pPr>
+      <w:rPr>
+        <w:rFonts w:ascii="Courier New" w:hAnsi="Courier New" w:cs="Courier New" w:hint="default"/>
+      </w:rPr>
+    </w:lvl>
+    <w:lvl w:ilvl="2" w:tplc="04090005" w:tentative="1">
+      <w:start w:val="1"/>
+      <w:numFmt w:val="bullet"/>
+      <w:lvlText w:val=""/>
+      <w:lvlJc w:val="left"/>
+      <w:pPr>
+        <w:ind w:left="2160" w:hanging="360"/>
+      </w:pPr>
+      <w:rPr>
+        <w:rFonts w:ascii="Wingdings" w:hAnsi="Wingdings" w:hint="default"/>
+      </w:rPr>
+    </w:lvl>
+    <w:lvl w:ilvl="3" w:tplc="04090001" w:tentative="1">
+      <w:start w:val="1"/>
+      <w:numFmt w:val="bullet"/>
+      <w:lvlText w:val=""/>
+      <w:lvlJc w:val="left"/>
+      <w:pPr>
+        <w:ind w:left="2880" w:hanging="360"/>
+      </w:pPr>
+      <w:rPr>
+        <w:rFonts w:ascii="Symbol" w:hAnsi="Symbol" w:hint="default"/>
+      </w:rPr>
+    </w:lvl>
+    <w:lvl w:ilvl="4" w:tplc="04090003" w:tentative="1">
+      <w:start w:val="1"/>
+      <w:numFmt w:val="bullet"/>
+      <w:lvlText w:val="o"/>
+      <w:lvlJc w:val="left"/>
+      <w:pPr>
+        <w:ind w:left="3600" w:hanging="360"/>
+      </w:pPr>
+      <w:rPr>
+        <w:rFonts w:ascii="Courier New" w:hAnsi="Courier New" w:cs="Courier New" w:hint="default"/>
+      </w:rPr>
+    </w:lvl>
+    <w:lvl w:ilvl="5" w:tplc="04090005" w:tentative="1">
+      <w:start w:val="1"/>
+      <w:numFmt w:val="bullet"/>
+      <w:lvlText w:val=""/>
+      <w:lvlJc w:val="left"/>
+      <w:pPr>
+        <w:ind w:left="4320" w:hanging="360"/>
+      </w:pPr>
+      <w:rPr>
+        <w:rFonts w:ascii="Wingdings" w:hAnsi="Wingdings" w:hint="default"/>
+      </w:rPr>
+    </w:lvl>
+    <w:lvl w:ilvl="6" w:tplc="04090001" w:tentative="1">
+      <w:start w:val="1"/>
+      <w:numFmt w:val="bullet"/>
+      <w:lvlText w:val=""/>
+      <w:lvlJc w:val="left"/>
+      <w:pPr>
+        <w:ind w:left="5040" w:hanging="360"/>
+      </w:pPr>
+      <w:rPr>
+        <w:rFonts w:ascii="Symbol" w:hAnsi="Symbol" w:hint="default"/>
+      </w:rPr>
+    </w:lvl>
+    <w:lvl w:ilvl="7" w:tplc="04090003" w:tentative="1">
+      <w:start w:val="1"/>
+      <w:numFmt w:val="bullet"/>
+      <w:lvlText w:val="o"/>
+      <w:lvlJc w:val="left"/>
+      <w:pPr>
+        <w:ind w:left="5760" w:hanging="360"/>
+      </w:pPr>
+      <w:rPr>
+        <w:rFonts w:ascii="Courier New" w:hAnsi="Courier New" w:cs="Courier New" w:hint="default"/>
+      </w:rPr>
+    </w:lvl>
+    <w:lvl w:ilvl="8" w:tplc="04090005" w:tentative="1">
+      <w:start w:val="1"/>
+      <w:numFmt w:val="bullet"/>
+      <w:lvlText w:val=""/>
+      <w:lvlJc w:val="left"/>
+      <w:pPr>
+        <w:ind w:left="6480" w:hanging="360"/>
+      </w:pPr>
+      <w:rPr>
+        <w:rFonts w:ascii="Wingdings" w:hAnsi="Wingdings" w:hint="default"/>
+      </w:rPr>
+    </w:lvl>
+  </w:abstractNum>
+  <w:abstractNum w:abstractNumId="2" w15:restartNumberingAfterBreak="0">
     <w:nsid w:val="4EB66CC2"/>
     <w:multiLevelType w:val="hybridMultilevel"/>
     <w:tmpl w:val="3AE613D2"/>
@@ -843,10 +1913,13 @@
     </w:lvl>
   </w:abstractNum>
   <w:num w:numId="1">
-    <w:abstractNumId w:val="1"/>
+    <w:abstractNumId w:val="2"/>
   </w:num>
   <w:num w:numId="2">
     <w:abstractNumId w:val="0"/>
+  </w:num>
+  <w:num w:numId="3">
+    <w:abstractNumId w:val="1"/>
   </w:num>
 </w:numbering>
 </file>
@@ -1245,6 +2318,49 @@
     <w:name w:val="Normal"/>
     <w:qFormat/>
   </w:style>
+  <w:style w:type="paragraph" w:styleId="Heading1">
+    <w:name w:val="heading 1"/>
+    <w:basedOn w:val="Normal"/>
+    <w:next w:val="Normal"/>
+    <w:link w:val="Heading1Char"/>
+    <w:uiPriority w:val="9"/>
+    <w:qFormat/>
+    <w:rsid w:val="005B39B8"/>
+    <w:pPr>
+      <w:keepNext/>
+      <w:keepLines/>
+      <w:spacing w:before="240" w:after="0"/>
+      <w:outlineLvl w:val="0"/>
+    </w:pPr>
+    <w:rPr>
+      <w:rFonts w:asciiTheme="majorHAnsi" w:eastAsiaTheme="majorEastAsia" w:hAnsiTheme="majorHAnsi" w:cstheme="majorBidi"/>
+      <w:color w:val="2E74B5" w:themeColor="accent1" w:themeShade="BF"/>
+      <w:sz w:val="32"/>
+      <w:szCs w:val="32"/>
+    </w:rPr>
+  </w:style>
+  <w:style w:type="paragraph" w:styleId="Heading2">
+    <w:name w:val="heading 2"/>
+    <w:basedOn w:val="Normal"/>
+    <w:next w:val="Normal"/>
+    <w:link w:val="Heading2Char"/>
+    <w:uiPriority w:val="9"/>
+    <w:unhideWhenUsed/>
+    <w:qFormat/>
+    <w:rsid w:val="005B39B8"/>
+    <w:pPr>
+      <w:keepNext/>
+      <w:keepLines/>
+      <w:spacing w:before="40" w:after="0"/>
+      <w:outlineLvl w:val="1"/>
+    </w:pPr>
+    <w:rPr>
+      <w:rFonts w:asciiTheme="majorHAnsi" w:eastAsiaTheme="majorEastAsia" w:hAnsiTheme="majorHAnsi" w:cstheme="majorBidi"/>
+      <w:color w:val="2E74B5" w:themeColor="accent1" w:themeShade="BF"/>
+      <w:sz w:val="26"/>
+      <w:szCs w:val="26"/>
+    </w:rPr>
+  </w:style>
   <w:style w:type="character" w:default="1" w:styleId="DefaultParagraphFont">
     <w:name w:val="Default Paragraph Font"/>
     <w:uiPriority w:val="1"/>
@@ -1282,6 +2398,32 @@
       <w:ind w:left="720"/>
       <w:contextualSpacing/>
     </w:pPr>
+  </w:style>
+  <w:style w:type="character" w:customStyle="1" w:styleId="Heading1Char">
+    <w:name w:val="Heading 1 Char"/>
+    <w:basedOn w:val="DefaultParagraphFont"/>
+    <w:link w:val="Heading1"/>
+    <w:uiPriority w:val="9"/>
+    <w:rsid w:val="005B39B8"/>
+    <w:rPr>
+      <w:rFonts w:asciiTheme="majorHAnsi" w:eastAsiaTheme="majorEastAsia" w:hAnsiTheme="majorHAnsi" w:cstheme="majorBidi"/>
+      <w:color w:val="2E74B5" w:themeColor="accent1" w:themeShade="BF"/>
+      <w:sz w:val="32"/>
+      <w:szCs w:val="32"/>
+    </w:rPr>
+  </w:style>
+  <w:style w:type="character" w:customStyle="1" w:styleId="Heading2Char">
+    <w:name w:val="Heading 2 Char"/>
+    <w:basedOn w:val="DefaultParagraphFont"/>
+    <w:link w:val="Heading2"/>
+    <w:uiPriority w:val="9"/>
+    <w:rsid w:val="005B39B8"/>
+    <w:rPr>
+      <w:rFonts w:asciiTheme="majorHAnsi" w:eastAsiaTheme="majorEastAsia" w:hAnsiTheme="majorHAnsi" w:cstheme="majorBidi"/>
+      <w:color w:val="2E74B5" w:themeColor="accent1" w:themeShade="BF"/>
+      <w:sz w:val="26"/>
+      <w:szCs w:val="26"/>
+    </w:rPr>
   </w:style>
 </w:styles>
 </file>

</xml_diff>